<commit_message>
PRODUCTO-696 Correcciones generacion burofax... modificaciones
Former-commit-id: 44772e24cd585323d85d8a52b4c6869a64395a18
</commit_message>
<xml_diff>
--- a/recovery-precontencioso-plugin/src/main/resources/plantillasBurofax/plantillaBurofaxBFA.docx
+++ b/recovery-precontencioso-plugin/src/main/resources/plantillasBurofax/plantillaBurofaxBFA.docx
@@ -21,8 +21,8 @@
         </w:rPr>
         <w:drawing>
           <wp:inline distT="0" distB="0" distL="0" distR="0">
-            <wp:extent cx="3639312" cy="1143000"/>
-            <wp:effectExtent l="0" t="0" r="0" b="0"/>
+            <wp:extent cx="2484081" cy="780176"/>
+            <wp:effectExtent l="0" t="0" r="0" b="1270"/>
             <wp:docPr id="2" name="0 Imagen"/>
             <wp:cNvGraphicFramePr>
               <a:graphicFrameLocks xmlns:a="http://schemas.openxmlformats.org/drawingml/2006/main" noChangeAspect="1"/>
@@ -49,7 +49,7 @@
                   <pic:spPr>
                     <a:xfrm>
                       <a:off x="0" y="0"/>
-                      <a:ext cx="3639312" cy="1143000"/>
+                      <a:ext cx="2483051" cy="779852"/>
                     </a:xfrm>
                     <a:prstGeom prst="rect">
                       <a:avLst/>
@@ -518,8 +518,6 @@
               </w:rPr>
               <w:fldChar w:fldCharType="end"/>
             </w:r>
-            <w:bookmarkStart w:id="0" w:name="_GoBack"/>
-            <w:bookmarkEnd w:id="0"/>
           </w:p>
         </w:tc>
       </w:tr>
@@ -614,6 +612,8 @@
               </w:rPr>
               <w:fldChar w:fldCharType="end"/>
             </w:r>
+            <w:bookmarkStart w:id="0" w:name="_GoBack"/>
+            <w:bookmarkEnd w:id="0"/>
           </w:p>
         </w:tc>
       </w:tr>

</xml_diff>

<commit_message>
PRODUCTO-845 Modificaciones solicitadas para Burofax Bankia
Former-commit-id: 203fd681f0079edf9fed7e88b1ed9959650aeb60
</commit_message>
<xml_diff>
--- a/recovery-precontencioso-plugin/src/main/resources/plantillasBurofax/plantillaBurofaxBFA.docx
+++ b/recovery-precontencioso-plugin/src/main/resources/plantillasBurofax/plantillaBurofaxBFA.docx
@@ -79,14 +79,14 @@
         <w:tblLook w:val="04A0" w:firstRow="1" w:lastRow="0" w:firstColumn="1" w:lastColumn="0" w:noHBand="0" w:noVBand="1"/>
       </w:tblPr>
       <w:tblGrid>
-        <w:gridCol w:w="4608"/>
-        <w:gridCol w:w="720"/>
-        <w:gridCol w:w="4558"/>
+        <w:gridCol w:w="4788"/>
+        <w:gridCol w:w="270"/>
+        <w:gridCol w:w="4828"/>
       </w:tblGrid>
       <w:tr>
         <w:tc>
           <w:tcPr>
-            <w:tcW w:w="4608" w:type="dxa"/>
+            <w:tcW w:w="4788" w:type="dxa"/>
             <w:tcBorders>
               <w:top w:val="single" w:sz="4" w:space="0" w:color="auto"/>
               <w:left w:val="single" w:sz="4" w:space="0" w:color="auto"/>
@@ -98,19 +98,128 @@
             <w:pPr>
               <w:rPr>
                 <w:rFonts w:cstheme="minorHAnsi"/>
-              </w:rPr>
-            </w:pPr>
-            <w:r>
-              <w:rPr>
-                <w:rFonts w:cstheme="minorHAnsi"/>
-              </w:rPr>
-              <w:t>BANKIA, S.A.</w:t>
-            </w:r>
-          </w:p>
-        </w:tc>
-        <w:tc>
-          <w:tcPr>
-            <w:tcW w:w="720" w:type="dxa"/>
+                <w:b/>
+                <w:sz w:val="18"/>
+                <w:szCs w:val="18"/>
+                <w:u w:val="single"/>
+              </w:rPr>
+            </w:pPr>
+            <w:r>
+              <w:rPr>
+                <w:rFonts w:cstheme="minorHAnsi"/>
+                <w:b/>
+                <w:sz w:val="18"/>
+                <w:szCs w:val="18"/>
+                <w:u w:val="single"/>
+              </w:rPr>
+              <w:t>Expedidor, direcci</w:t>
+            </w:r>
+            <w:r>
+              <w:rPr>
+                <w:rFonts w:cstheme="minorHAnsi"/>
+                <w:b/>
+                <w:sz w:val="18"/>
+                <w:szCs w:val="18"/>
+                <w:u w:val="single"/>
+              </w:rPr>
+              <w:t>ón</w:t>
+            </w:r>
+            <w:r>
+              <w:rPr>
+                <w:rFonts w:cstheme="minorHAnsi"/>
+                <w:b/>
+                <w:sz w:val="18"/>
+                <w:szCs w:val="18"/>
+                <w:u w:val="single"/>
+              </w:rPr>
+              <w:t>, tel</w:t>
+            </w:r>
+            <w:r>
+              <w:rPr>
+                <w:rFonts w:cstheme="minorHAnsi"/>
+                <w:b/>
+                <w:sz w:val="18"/>
+                <w:szCs w:val="18"/>
+                <w:u w:val="single"/>
+              </w:rPr>
+              <w:t>é</w:t>
+            </w:r>
+            <w:r>
+              <w:rPr>
+                <w:rFonts w:cstheme="minorHAnsi"/>
+                <w:b/>
+                <w:sz w:val="18"/>
+                <w:szCs w:val="18"/>
+                <w:u w:val="single"/>
+              </w:rPr>
+              <w:t>fono.</w:t>
+            </w:r>
+          </w:p>
+          <w:p>
+            <w:pPr>
+              <w:rPr>
+                <w:rFonts w:cstheme="minorHAnsi"/>
+                <w:b/>
+                <w:sz w:val="12"/>
+                <w:szCs w:val="18"/>
+                <w:u w:val="single"/>
+              </w:rPr>
+            </w:pPr>
+          </w:p>
+          <w:p>
+            <w:pPr>
+              <w:rPr>
+                <w:rFonts w:cstheme="minorHAnsi"/>
+                <w:sz w:val="20"/>
+                <w:szCs w:val="20"/>
+              </w:rPr>
+            </w:pPr>
+            <w:r>
+              <w:rPr>
+                <w:rFonts w:cstheme="minorHAnsi"/>
+                <w:sz w:val="20"/>
+                <w:szCs w:val="20"/>
+              </w:rPr>
+              <w:fldChar w:fldCharType="begin"/>
+            </w:r>
+            <w:r>
+              <w:rPr>
+                <w:rFonts w:cstheme="minorHAnsi"/>
+                <w:sz w:val="20"/>
+                <w:szCs w:val="20"/>
+              </w:rPr>
+              <w:instrText xml:space="preserve"> MERGEFIELD  ${CABECERA_EXPEDIDOR1}  \* MERGEFORMAT </w:instrText>
+            </w:r>
+            <w:r>
+              <w:rPr>
+                <w:rFonts w:cstheme="minorHAnsi"/>
+                <w:sz w:val="20"/>
+                <w:szCs w:val="20"/>
+              </w:rPr>
+              <w:fldChar w:fldCharType="separate"/>
+            </w:r>
+            <w:r>
+              <w:rPr>
+                <w:rFonts w:cstheme="minorHAnsi"/>
+                <w:noProof/>
+                <w:sz w:val="20"/>
+                <w:szCs w:val="20"/>
+              </w:rPr>
+              <w:t>«${CABECERA_EXPEDIDOR1}»</w:t>
+            </w:r>
+            <w:r>
+              <w:rPr>
+                <w:rFonts w:cstheme="minorHAnsi"/>
+                <w:sz w:val="20"/>
+                <w:szCs w:val="20"/>
+              </w:rPr>
+              <w:fldChar w:fldCharType="end"/>
+            </w:r>
+          </w:p>
+        </w:tc>
+        <w:tc>
+          <w:tcPr>
+            <w:tcW w:w="270" w:type="dxa"/>
             <w:tcBorders>
               <w:top w:val="nil"/>
               <w:left w:val="single" w:sz="4" w:space="0" w:color="auto"/>
@@ -130,7 +239,7 @@
         </w:tc>
         <w:tc>
           <w:tcPr>
-            <w:tcW w:w="4558" w:type="dxa"/>
+            <w:tcW w:w="4828" w:type="dxa"/>
             <w:tcBorders>
               <w:top w:val="single" w:sz="4" w:space="0" w:color="auto"/>
               <w:left w:val="single" w:sz="4" w:space="0" w:color="auto"/>
@@ -142,38 +251,31 @@
             <w:pPr>
               <w:rPr>
                 <w:rFonts w:cstheme="minorHAnsi"/>
-              </w:rPr>
-            </w:pPr>
-            <w:r>
-              <w:rPr>
-                <w:rFonts w:cstheme="minorHAnsi"/>
-              </w:rPr>
-              <w:fldChar w:fldCharType="begin"/>
-            </w:r>
-            <w:r>
-              <w:rPr>
-                <w:rFonts w:cstheme="minorHAnsi"/>
-              </w:rPr>
-              <w:instrText xml:space="preserve"> MERGEFIELD  ${nombrePersona}  \* MERGEFORMAT </w:instrText>
-            </w:r>
-            <w:r>
-              <w:rPr>
-                <w:rFonts w:cstheme="minorHAnsi"/>
-              </w:rPr>
-              <w:fldChar w:fldCharType="separate"/>
-            </w:r>
-            <w:r>
-              <w:rPr>
-                <w:rFonts w:cstheme="minorHAnsi"/>
-                <w:noProof/>
-              </w:rPr>
-              <w:t>«${nombrePersona}»</w:t>
-            </w:r>
-            <w:r>
-              <w:rPr>
-                <w:rFonts w:cstheme="minorHAnsi"/>
-              </w:rPr>
-              <w:fldChar w:fldCharType="end"/>
+                <w:b/>
+                <w:sz w:val="18"/>
+                <w:szCs w:val="18"/>
+                <w:u w:val="single"/>
+              </w:rPr>
+            </w:pPr>
+            <w:r>
+              <w:rPr>
+                <w:rFonts w:cstheme="minorHAnsi"/>
+                <w:b/>
+                <w:sz w:val="18"/>
+                <w:szCs w:val="18"/>
+                <w:u w:val="single"/>
+              </w:rPr>
+              <w:t>Destinatario, direcci</w:t>
+            </w:r>
+            <w:r>
+              <w:rPr>
+                <w:rFonts w:cstheme="minorHAnsi"/>
+                <w:b/>
+                <w:sz w:val="18"/>
+                <w:szCs w:val="18"/>
+                <w:u w:val="single"/>
+              </w:rPr>
+              <w:t>ón</w:t>
             </w:r>
           </w:p>
         </w:tc>
@@ -181,7 +283,7 @@
       <w:tr>
         <w:tc>
           <w:tcPr>
-            <w:tcW w:w="4608" w:type="dxa"/>
+            <w:tcW w:w="4788" w:type="dxa"/>
             <w:tcBorders>
               <w:top w:val="nil"/>
               <w:left w:val="single" w:sz="4" w:space="0" w:color="auto"/>
@@ -193,19 +295,56 @@
             <w:pPr>
               <w:rPr>
                 <w:rFonts w:cstheme="minorHAnsi"/>
-              </w:rPr>
-            </w:pPr>
-            <w:r>
-              <w:rPr>
-                <w:rFonts w:cstheme="minorHAnsi"/>
-              </w:rPr>
-              <w:t>BANKIA PREJUDICIAL. MADRID</w:t>
-            </w:r>
-          </w:p>
-        </w:tc>
-        <w:tc>
-          <w:tcPr>
-            <w:tcW w:w="720" w:type="dxa"/>
+                <w:sz w:val="20"/>
+                <w:szCs w:val="20"/>
+              </w:rPr>
+            </w:pPr>
+            <w:r>
+              <w:rPr>
+                <w:rFonts w:cstheme="minorHAnsi"/>
+                <w:sz w:val="20"/>
+                <w:szCs w:val="20"/>
+              </w:rPr>
+              <w:fldChar w:fldCharType="begin"/>
+            </w:r>
+            <w:r>
+              <w:rPr>
+                <w:rFonts w:cstheme="minorHAnsi"/>
+                <w:sz w:val="20"/>
+                <w:szCs w:val="20"/>
+              </w:rPr>
+              <w:instrText xml:space="preserve"> MERGEFIELD  ${CABECERA_EXPEDIDOR2}  \* MERGEFORMAT </w:instrText>
+            </w:r>
+            <w:r>
+              <w:rPr>
+                <w:rFonts w:cstheme="minorHAnsi"/>
+                <w:sz w:val="20"/>
+                <w:szCs w:val="20"/>
+              </w:rPr>
+              <w:fldChar w:fldCharType="separate"/>
+            </w:r>
+            <w:r>
+              <w:rPr>
+                <w:rFonts w:cstheme="minorHAnsi"/>
+                <w:noProof/>
+                <w:sz w:val="20"/>
+                <w:szCs w:val="20"/>
+              </w:rPr>
+              <w:t>«${CABECERA_EXPEDIDOR2}»</w:t>
+            </w:r>
+            <w:r>
+              <w:rPr>
+                <w:rFonts w:cstheme="minorHAnsi"/>
+                <w:sz w:val="20"/>
+                <w:szCs w:val="20"/>
+              </w:rPr>
+              <w:fldChar w:fldCharType="end"/>
+            </w:r>
+          </w:p>
+        </w:tc>
+        <w:tc>
+          <w:tcPr>
+            <w:tcW w:w="270" w:type="dxa"/>
             <w:tcBorders>
               <w:top w:val="nil"/>
               <w:left w:val="single" w:sz="4" w:space="0" w:color="auto"/>
@@ -225,7 +364,7 @@
         </w:tc>
         <w:tc>
           <w:tcPr>
-            <w:tcW w:w="4558" w:type="dxa"/>
+            <w:tcW w:w="4828" w:type="dxa"/>
             <w:tcBorders>
               <w:top w:val="nil"/>
               <w:left w:val="single" w:sz="4" w:space="0" w:color="auto"/>
@@ -237,15 +376,58 @@
             <w:pPr>
               <w:rPr>
                 <w:rFonts w:cstheme="minorHAnsi"/>
-              </w:rPr>
-            </w:pPr>
+                <w:sz w:val="20"/>
+                <w:szCs w:val="20"/>
+              </w:rPr>
+            </w:pPr>
+            <w:r>
+              <w:rPr>
+                <w:rFonts w:cstheme="minorHAnsi"/>
+                <w:sz w:val="20"/>
+                <w:szCs w:val="20"/>
+              </w:rPr>
+              <w:fldChar w:fldCharType="begin"/>
+            </w:r>
+            <w:r>
+              <w:rPr>
+                <w:rFonts w:cstheme="minorHAnsi"/>
+                <w:sz w:val="20"/>
+                <w:szCs w:val="20"/>
+              </w:rPr>
+              <w:instrText xml:space="preserve"> MERGEFIELD  ${nombrePersona}  \* MERGEFORMAT </w:instrText>
+            </w:r>
+            <w:r>
+              <w:rPr>
+                <w:rFonts w:cstheme="minorHAnsi"/>
+                <w:sz w:val="20"/>
+                <w:szCs w:val="20"/>
+              </w:rPr>
+              <w:fldChar w:fldCharType="separate"/>
+            </w:r>
+            <w:r>
+              <w:rPr>
+                <w:rFonts w:cstheme="minorHAnsi"/>
+                <w:noProof/>
+                <w:sz w:val="20"/>
+                <w:szCs w:val="20"/>
+              </w:rPr>
+              <w:t>«${nombrePersona}»</w:t>
+            </w:r>
+            <w:r>
+              <w:rPr>
+                <w:rFonts w:cstheme="minorHAnsi"/>
+                <w:sz w:val="20"/>
+                <w:szCs w:val="20"/>
+              </w:rPr>
+              <w:fldChar w:fldCharType="end"/>
+            </w:r>
           </w:p>
         </w:tc>
       </w:tr>
       <w:tr>
         <w:tc>
           <w:tcPr>
-            <w:tcW w:w="4608" w:type="dxa"/>
+            <w:tcW w:w="4788" w:type="dxa"/>
             <w:tcBorders>
               <w:top w:val="nil"/>
               <w:left w:val="single" w:sz="4" w:space="0" w:color="auto"/>
@@ -257,13 +439,56 @@
             <w:pPr>
               <w:rPr>
                 <w:rFonts w:cstheme="minorHAnsi"/>
-              </w:rPr>
-            </w:pPr>
-          </w:p>
-        </w:tc>
-        <w:tc>
-          <w:tcPr>
-            <w:tcW w:w="720" w:type="dxa"/>
+                <w:sz w:val="20"/>
+                <w:szCs w:val="20"/>
+              </w:rPr>
+            </w:pPr>
+            <w:r>
+              <w:rPr>
+                <w:rFonts w:cstheme="minorHAnsi"/>
+                <w:sz w:val="20"/>
+                <w:szCs w:val="20"/>
+              </w:rPr>
+              <w:fldChar w:fldCharType="begin"/>
+            </w:r>
+            <w:r>
+              <w:rPr>
+                <w:rFonts w:cstheme="minorHAnsi"/>
+                <w:sz w:val="20"/>
+                <w:szCs w:val="20"/>
+              </w:rPr>
+              <w:instrText xml:space="preserve"> MERGEFIELD  ${CABECERA_EXPEDIDORDIR1}  \* MERGEFORMAT </w:instrText>
+            </w:r>
+            <w:r>
+              <w:rPr>
+                <w:rFonts w:cstheme="minorHAnsi"/>
+                <w:sz w:val="20"/>
+                <w:szCs w:val="20"/>
+              </w:rPr>
+              <w:fldChar w:fldCharType="separate"/>
+            </w:r>
+            <w:r>
+              <w:rPr>
+                <w:rFonts w:cstheme="minorHAnsi"/>
+                <w:noProof/>
+                <w:sz w:val="20"/>
+                <w:szCs w:val="20"/>
+              </w:rPr>
+              <w:t>«${CABECERA_EXPEDIDORDIR1}»</w:t>
+            </w:r>
+            <w:r>
+              <w:rPr>
+                <w:rFonts w:cstheme="minorHAnsi"/>
+                <w:sz w:val="20"/>
+                <w:szCs w:val="20"/>
+              </w:rPr>
+              <w:fldChar w:fldCharType="end"/>
+            </w:r>
+          </w:p>
+        </w:tc>
+        <w:tc>
+          <w:tcPr>
+            <w:tcW w:w="270" w:type="dxa"/>
             <w:tcBorders>
               <w:top w:val="nil"/>
               <w:left w:val="single" w:sz="4" w:space="0" w:color="auto"/>
@@ -283,7 +508,7 @@
         </w:tc>
         <w:tc>
           <w:tcPr>
-            <w:tcW w:w="4558" w:type="dxa"/>
+            <w:tcW w:w="4828" w:type="dxa"/>
             <w:tcBorders>
               <w:top w:val="nil"/>
               <w:left w:val="single" w:sz="4" w:space="0" w:color="auto"/>
@@ -295,46 +520,17 @@
             <w:pPr>
               <w:rPr>
                 <w:rFonts w:cstheme="minorHAnsi"/>
-              </w:rPr>
-            </w:pPr>
-            <w:r>
-              <w:rPr>
-                <w:rFonts w:cstheme="minorHAnsi"/>
-              </w:rPr>
-              <w:fldChar w:fldCharType="begin"/>
-            </w:r>
-            <w:r>
-              <w:rPr>
-                <w:rFonts w:cstheme="minorHAnsi"/>
-              </w:rPr>
-              <w:instrText xml:space="preserve"> MERGEFIELD  ${direccion1}  \* MERGEFORMAT </w:instrText>
-            </w:r>
-            <w:r>
-              <w:rPr>
-                <w:rFonts w:cstheme="minorHAnsi"/>
-              </w:rPr>
-              <w:fldChar w:fldCharType="separate"/>
-            </w:r>
-            <w:r>
-              <w:rPr>
-                <w:rFonts w:cstheme="minorHAnsi"/>
-                <w:noProof/>
-              </w:rPr>
-              <w:t>«${direccion1}»</w:t>
-            </w:r>
-            <w:r>
-              <w:rPr>
-                <w:rFonts w:cstheme="minorHAnsi"/>
-              </w:rPr>
-              <w:fldChar w:fldCharType="end"/>
-            </w:r>
+                <w:sz w:val="20"/>
+                <w:szCs w:val="20"/>
+              </w:rPr>
+            </w:pPr>
           </w:p>
         </w:tc>
       </w:tr>
       <w:tr>
         <w:tc>
           <w:tcPr>
-            <w:tcW w:w="4608" w:type="dxa"/>
+            <w:tcW w:w="4788" w:type="dxa"/>
             <w:tcBorders>
               <w:top w:val="nil"/>
               <w:left w:val="single" w:sz="4" w:space="0" w:color="auto"/>
@@ -346,19 +542,56 @@
             <w:pPr>
               <w:rPr>
                 <w:rFonts w:cstheme="minorHAnsi"/>
-              </w:rPr>
-            </w:pPr>
-            <w:r>
-              <w:rPr>
-                <w:rFonts w:cstheme="minorHAnsi"/>
-              </w:rPr>
-              <w:t>PASEO DE LA CASTELLANA, 189</w:t>
-            </w:r>
-          </w:p>
-        </w:tc>
-        <w:tc>
-          <w:tcPr>
-            <w:tcW w:w="720" w:type="dxa"/>
+                <w:sz w:val="20"/>
+                <w:szCs w:val="20"/>
+              </w:rPr>
+            </w:pPr>
+            <w:r>
+              <w:rPr>
+                <w:rFonts w:cstheme="minorHAnsi"/>
+                <w:sz w:val="20"/>
+                <w:szCs w:val="20"/>
+              </w:rPr>
+              <w:fldChar w:fldCharType="begin"/>
+            </w:r>
+            <w:r>
+              <w:rPr>
+                <w:rFonts w:cstheme="minorHAnsi"/>
+                <w:sz w:val="20"/>
+                <w:szCs w:val="20"/>
+              </w:rPr>
+              <w:instrText xml:space="preserve"> MERGEFIELD  ${CABECERA_EXPEDIDORDIR2}  \* MERGEFORMAT </w:instrText>
+            </w:r>
+            <w:r>
+              <w:rPr>
+                <w:rFonts w:cstheme="minorHAnsi"/>
+                <w:sz w:val="20"/>
+                <w:szCs w:val="20"/>
+              </w:rPr>
+              <w:fldChar w:fldCharType="separate"/>
+            </w:r>
+            <w:r>
+              <w:rPr>
+                <w:rFonts w:cstheme="minorHAnsi"/>
+                <w:noProof/>
+                <w:sz w:val="20"/>
+                <w:szCs w:val="20"/>
+              </w:rPr>
+              <w:t>«${CABECERA_EXPEDIDORDIR2}»</w:t>
+            </w:r>
+            <w:r>
+              <w:rPr>
+                <w:rFonts w:cstheme="minorHAnsi"/>
+                <w:sz w:val="20"/>
+                <w:szCs w:val="20"/>
+              </w:rPr>
+              <w:fldChar w:fldCharType="end"/>
+            </w:r>
+          </w:p>
+        </w:tc>
+        <w:tc>
+          <w:tcPr>
+            <w:tcW w:w="270" w:type="dxa"/>
             <w:tcBorders>
               <w:top w:val="nil"/>
               <w:left w:val="single" w:sz="4" w:space="0" w:color="auto"/>
@@ -378,7 +611,7 @@
         </w:tc>
         <w:tc>
           <w:tcPr>
-            <w:tcW w:w="4558" w:type="dxa"/>
+            <w:tcW w:w="4828" w:type="dxa"/>
             <w:tcBorders>
               <w:top w:val="nil"/>
               <w:left w:val="single" w:sz="4" w:space="0" w:color="auto"/>
@@ -390,23 +623,31 @@
             <w:pPr>
               <w:rPr>
                 <w:rFonts w:cstheme="minorHAnsi"/>
-              </w:rPr>
-            </w:pPr>
-            <w:r>
-              <w:rPr>
-                <w:rFonts w:cstheme="minorHAnsi"/>
+                <w:sz w:val="20"/>
+                <w:szCs w:val="20"/>
+              </w:rPr>
+            </w:pPr>
+            <w:r>
+              <w:rPr>
+                <w:rFonts w:cstheme="minorHAnsi"/>
+                <w:sz w:val="20"/>
+                <w:szCs w:val="20"/>
               </w:rPr>
               <w:fldChar w:fldCharType="begin"/>
             </w:r>
             <w:r>
               <w:rPr>
                 <w:rFonts w:cstheme="minorHAnsi"/>
-              </w:rPr>
-              <w:instrText xml:space="preserve"> MERGEFIELD  ${direccion2}  \* MERGEFORMAT </w:instrText>
-            </w:r>
-            <w:r>
-              <w:rPr>
-                <w:rFonts w:cstheme="minorHAnsi"/>
+                <w:sz w:val="20"/>
+                <w:szCs w:val="20"/>
+              </w:rPr>
+              <w:instrText xml:space="preserve"> MERGEFIELD  ${direccion1}  \* MERGEFORMAT </w:instrText>
+            </w:r>
+            <w:r>
+              <w:rPr>
+                <w:rFonts w:cstheme="minorHAnsi"/>
+                <w:sz w:val="20"/>
+                <w:szCs w:val="20"/>
               </w:rPr>
               <w:fldChar w:fldCharType="separate"/>
             </w:r>
@@ -414,12 +655,16 @@
               <w:rPr>
                 <w:rFonts w:cstheme="minorHAnsi"/>
                 <w:noProof/>
-              </w:rPr>
-              <w:t>«${direccion2}»</w:t>
-            </w:r>
-            <w:r>
-              <w:rPr>
-                <w:rFonts w:cstheme="minorHAnsi"/>
+                <w:sz w:val="20"/>
+                <w:szCs w:val="20"/>
+              </w:rPr>
+              <w:t>«${direccion1}»</w:t>
+            </w:r>
+            <w:r>
+              <w:rPr>
+                <w:rFonts w:cstheme="minorHAnsi"/>
+                <w:sz w:val="20"/>
+                <w:szCs w:val="20"/>
               </w:rPr>
               <w:fldChar w:fldCharType="end"/>
             </w:r>
@@ -429,7 +674,295 @@
       <w:tr>
         <w:tc>
           <w:tcPr>
-            <w:tcW w:w="4608" w:type="dxa"/>
+            <w:tcW w:w="4788" w:type="dxa"/>
+            <w:tcBorders>
+              <w:top w:val="nil"/>
+              <w:left w:val="single" w:sz="4" w:space="0" w:color="auto"/>
+              <w:bottom w:val="nil"/>
+              <w:right w:val="single" w:sz="4" w:space="0" w:color="auto"/>
+            </w:tcBorders>
+          </w:tcPr>
+          <w:p>
+            <w:pPr>
+              <w:rPr>
+                <w:rFonts w:cstheme="minorHAnsi"/>
+                <w:sz w:val="20"/>
+                <w:szCs w:val="20"/>
+              </w:rPr>
+            </w:pPr>
+            <w:r>
+              <w:rPr>
+                <w:rFonts w:cstheme="minorHAnsi"/>
+                <w:sz w:val="20"/>
+                <w:szCs w:val="20"/>
+              </w:rPr>
+              <w:fldChar w:fldCharType="begin"/>
+            </w:r>
+            <w:r>
+              <w:rPr>
+                <w:rFonts w:cstheme="minorHAnsi"/>
+                <w:sz w:val="20"/>
+                <w:szCs w:val="20"/>
+              </w:rPr>
+              <w:instrText xml:space="preserve"> MERGEFIELD  ${CABECERA_EXPEDIDORDIR3}  \* MERGEFORMAT </w:instrText>
+            </w:r>
+            <w:r>
+              <w:rPr>
+                <w:rFonts w:cstheme="minorHAnsi"/>
+                <w:sz w:val="20"/>
+                <w:szCs w:val="20"/>
+              </w:rPr>
+              <w:fldChar w:fldCharType="separate"/>
+            </w:r>
+            <w:r>
+              <w:rPr>
+                <w:rFonts w:cstheme="minorHAnsi"/>
+                <w:noProof/>
+                <w:sz w:val="20"/>
+                <w:szCs w:val="20"/>
+              </w:rPr>
+              <w:t>«${CABECERA_EXPEDIDORDIR3}»</w:t>
+            </w:r>
+            <w:r>
+              <w:rPr>
+                <w:rFonts w:cstheme="minorHAnsi"/>
+                <w:sz w:val="20"/>
+                <w:szCs w:val="20"/>
+              </w:rPr>
+              <w:fldChar w:fldCharType="end"/>
+            </w:r>
+          </w:p>
+        </w:tc>
+        <w:tc>
+          <w:tcPr>
+            <w:tcW w:w="270" w:type="dxa"/>
+            <w:tcBorders>
+              <w:top w:val="nil"/>
+              <w:left w:val="single" w:sz="4" w:space="0" w:color="auto"/>
+              <w:bottom w:val="nil"/>
+              <w:right w:val="single" w:sz="4" w:space="0" w:color="auto"/>
+            </w:tcBorders>
+          </w:tcPr>
+          <w:p>
+            <w:pPr>
+              <w:rPr>
+                <w:rFonts w:ascii="Arial" w:hAnsi="Arial" w:cs="Arial"/>
+                <w:sz w:val="16"/>
+                <w:szCs w:val="16"/>
+              </w:rPr>
+            </w:pPr>
+          </w:p>
+        </w:tc>
+        <w:tc>
+          <w:tcPr>
+            <w:tcW w:w="4828" w:type="dxa"/>
+            <w:tcBorders>
+              <w:top w:val="nil"/>
+              <w:left w:val="single" w:sz="4" w:space="0" w:color="auto"/>
+              <w:bottom w:val="nil"/>
+              <w:right w:val="single" w:sz="4" w:space="0" w:color="auto"/>
+            </w:tcBorders>
+          </w:tcPr>
+          <w:p>
+            <w:pPr>
+              <w:rPr>
+                <w:rFonts w:cstheme="minorHAnsi"/>
+                <w:sz w:val="20"/>
+                <w:szCs w:val="20"/>
+              </w:rPr>
+            </w:pPr>
+            <w:r>
+              <w:rPr>
+                <w:rFonts w:cstheme="minorHAnsi"/>
+                <w:sz w:val="20"/>
+                <w:szCs w:val="20"/>
+              </w:rPr>
+              <w:fldChar w:fldCharType="begin"/>
+            </w:r>
+            <w:r>
+              <w:rPr>
+                <w:rFonts w:cstheme="minorHAnsi"/>
+                <w:sz w:val="20"/>
+                <w:szCs w:val="20"/>
+              </w:rPr>
+              <w:instrText xml:space="preserve"> MERGEFIELD  ${direccion2}  \* MERGEFORMAT </w:instrText>
+            </w:r>
+            <w:r>
+              <w:rPr>
+                <w:rFonts w:cstheme="minorHAnsi"/>
+                <w:sz w:val="20"/>
+                <w:szCs w:val="20"/>
+              </w:rPr>
+              <w:fldChar w:fldCharType="separate"/>
+            </w:r>
+            <w:r>
+              <w:rPr>
+                <w:rFonts w:cstheme="minorHAnsi"/>
+                <w:noProof/>
+                <w:sz w:val="20"/>
+                <w:szCs w:val="20"/>
+              </w:rPr>
+              <w:t>«${direccion2}»</w:t>
+            </w:r>
+            <w:r>
+              <w:rPr>
+                <w:rFonts w:cstheme="minorHAnsi"/>
+                <w:sz w:val="20"/>
+                <w:szCs w:val="20"/>
+              </w:rPr>
+              <w:fldChar w:fldCharType="end"/>
+            </w:r>
+          </w:p>
+        </w:tc>
+      </w:tr>
+      <w:tr>
+        <w:tc>
+          <w:tcPr>
+            <w:tcW w:w="4788" w:type="dxa"/>
+            <w:tcBorders>
+              <w:top w:val="nil"/>
+              <w:left w:val="single" w:sz="4" w:space="0" w:color="auto"/>
+              <w:bottom w:val="nil"/>
+              <w:right w:val="single" w:sz="4" w:space="0" w:color="auto"/>
+            </w:tcBorders>
+          </w:tcPr>
+          <w:p>
+            <w:pPr>
+              <w:rPr>
+                <w:rFonts w:cstheme="minorHAnsi"/>
+                <w:sz w:val="20"/>
+                <w:szCs w:val="20"/>
+              </w:rPr>
+            </w:pPr>
+            <w:r>
+              <w:rPr>
+                <w:rFonts w:cstheme="minorHAnsi"/>
+                <w:sz w:val="20"/>
+                <w:szCs w:val="20"/>
+              </w:rPr>
+              <w:fldChar w:fldCharType="begin"/>
+            </w:r>
+            <w:r>
+              <w:rPr>
+                <w:rFonts w:cstheme="minorHAnsi"/>
+                <w:sz w:val="20"/>
+                <w:szCs w:val="20"/>
+              </w:rPr>
+              <w:instrText xml:space="preserve"> MERGEFIELD  ${CABECERA_CONTACTO1}  \* MERGEFORMAT </w:instrText>
+            </w:r>
+            <w:r>
+              <w:rPr>
+                <w:rFonts w:cstheme="minorHAnsi"/>
+                <w:sz w:val="20"/>
+                <w:szCs w:val="20"/>
+              </w:rPr>
+              <w:fldChar w:fldCharType="separate"/>
+            </w:r>
+            <w:r>
+              <w:rPr>
+                <w:rFonts w:cstheme="minorHAnsi"/>
+                <w:noProof/>
+                <w:sz w:val="20"/>
+                <w:szCs w:val="20"/>
+              </w:rPr>
+              <w:t>«${CABECERA_CONTACTO1}»</w:t>
+            </w:r>
+            <w:r>
+              <w:rPr>
+                <w:rFonts w:cstheme="minorHAnsi"/>
+                <w:sz w:val="20"/>
+                <w:szCs w:val="20"/>
+              </w:rPr>
+              <w:fldChar w:fldCharType="end"/>
+            </w:r>
+          </w:p>
+        </w:tc>
+        <w:tc>
+          <w:tcPr>
+            <w:tcW w:w="270" w:type="dxa"/>
+            <w:tcBorders>
+              <w:top w:val="nil"/>
+              <w:left w:val="single" w:sz="4" w:space="0" w:color="auto"/>
+              <w:bottom w:val="nil"/>
+              <w:right w:val="single" w:sz="4" w:space="0" w:color="auto"/>
+            </w:tcBorders>
+          </w:tcPr>
+          <w:p>
+            <w:pPr>
+              <w:rPr>
+                <w:rFonts w:ascii="Arial" w:hAnsi="Arial" w:cs="Arial"/>
+                <w:sz w:val="16"/>
+                <w:szCs w:val="16"/>
+              </w:rPr>
+            </w:pPr>
+          </w:p>
+        </w:tc>
+        <w:tc>
+          <w:tcPr>
+            <w:tcW w:w="4828" w:type="dxa"/>
+            <w:tcBorders>
+              <w:top w:val="nil"/>
+              <w:left w:val="single" w:sz="4" w:space="0" w:color="auto"/>
+              <w:bottom w:val="nil"/>
+              <w:right w:val="single" w:sz="4" w:space="0" w:color="auto"/>
+            </w:tcBorders>
+          </w:tcPr>
+          <w:p>
+            <w:pPr>
+              <w:rPr>
+                <w:rFonts w:cstheme="minorHAnsi"/>
+                <w:sz w:val="20"/>
+                <w:szCs w:val="20"/>
+              </w:rPr>
+            </w:pPr>
+            <w:r>
+              <w:rPr>
+                <w:rFonts w:cstheme="minorHAnsi"/>
+                <w:sz w:val="20"/>
+                <w:szCs w:val="20"/>
+              </w:rPr>
+              <w:fldChar w:fldCharType="begin"/>
+            </w:r>
+            <w:r>
+              <w:rPr>
+                <w:rFonts w:cstheme="minorHAnsi"/>
+                <w:sz w:val="20"/>
+                <w:szCs w:val="20"/>
+              </w:rPr>
+              <w:instrText xml:space="preserve"> MERGEFIELD  ${direccion3}  \* MERGEFORMAT </w:instrText>
+            </w:r>
+            <w:r>
+              <w:rPr>
+                <w:rFonts w:cstheme="minorHAnsi"/>
+                <w:sz w:val="20"/>
+                <w:szCs w:val="20"/>
+              </w:rPr>
+              <w:fldChar w:fldCharType="separate"/>
+            </w:r>
+            <w:r>
+              <w:rPr>
+                <w:rFonts w:cstheme="minorHAnsi"/>
+                <w:noProof/>
+                <w:sz w:val="20"/>
+                <w:szCs w:val="20"/>
+              </w:rPr>
+              <w:t>«${direccion3}»</w:t>
+            </w:r>
+            <w:r>
+              <w:rPr>
+                <w:rFonts w:cstheme="minorHAnsi"/>
+                <w:sz w:val="20"/>
+                <w:szCs w:val="20"/>
+              </w:rPr>
+              <w:fldChar w:fldCharType="end"/>
+            </w:r>
+          </w:p>
+        </w:tc>
+      </w:tr>
+      <w:tr>
+        <w:tc>
+          <w:tcPr>
+            <w:tcW w:w="4788" w:type="dxa"/>
             <w:tcBorders>
               <w:top w:val="nil"/>
               <w:left w:val="single" w:sz="4" w:space="0" w:color="auto"/>
@@ -441,19 +974,56 @@
             <w:pPr>
               <w:rPr>
                 <w:rFonts w:cstheme="minorHAnsi"/>
-              </w:rPr>
-            </w:pPr>
-            <w:r>
-              <w:rPr>
-                <w:rFonts w:cstheme="minorHAnsi"/>
-              </w:rPr>
-              <w:t>28046 Madrid</w:t>
-            </w:r>
-          </w:p>
-        </w:tc>
-        <w:tc>
-          <w:tcPr>
-            <w:tcW w:w="720" w:type="dxa"/>
+                <w:sz w:val="20"/>
+                <w:szCs w:val="20"/>
+              </w:rPr>
+            </w:pPr>
+            <w:r>
+              <w:rPr>
+                <w:rFonts w:cstheme="minorHAnsi"/>
+                <w:sz w:val="20"/>
+                <w:szCs w:val="20"/>
+              </w:rPr>
+              <w:fldChar w:fldCharType="begin"/>
+            </w:r>
+            <w:r>
+              <w:rPr>
+                <w:rFonts w:cstheme="minorHAnsi"/>
+                <w:sz w:val="20"/>
+                <w:szCs w:val="20"/>
+              </w:rPr>
+              <w:instrText xml:space="preserve"> MERGEFIELD  ${CABECERA_CONTACTO2}  \* MERGEFORMAT </w:instrText>
+            </w:r>
+            <w:r>
+              <w:rPr>
+                <w:rFonts w:cstheme="minorHAnsi"/>
+                <w:sz w:val="20"/>
+                <w:szCs w:val="20"/>
+              </w:rPr>
+              <w:fldChar w:fldCharType="separate"/>
+            </w:r>
+            <w:r>
+              <w:rPr>
+                <w:rFonts w:cstheme="minorHAnsi"/>
+                <w:noProof/>
+                <w:sz w:val="20"/>
+                <w:szCs w:val="20"/>
+              </w:rPr>
+              <w:t>«${CABECERA_CONTACTO2}»</w:t>
+            </w:r>
+            <w:r>
+              <w:rPr>
+                <w:rFonts w:cstheme="minorHAnsi"/>
+                <w:sz w:val="20"/>
+                <w:szCs w:val="20"/>
+              </w:rPr>
+              <w:fldChar w:fldCharType="end"/>
+            </w:r>
+          </w:p>
+        </w:tc>
+        <w:tc>
+          <w:tcPr>
+            <w:tcW w:w="270" w:type="dxa"/>
             <w:tcBorders>
               <w:top w:val="nil"/>
               <w:left w:val="single" w:sz="4" w:space="0" w:color="auto"/>
@@ -473,7 +1043,7 @@
         </w:tc>
         <w:tc>
           <w:tcPr>
-            <w:tcW w:w="4558" w:type="dxa"/>
+            <w:tcW w:w="4828" w:type="dxa"/>
             <w:tcBorders>
               <w:top w:val="nil"/>
               <w:left w:val="single" w:sz="4" w:space="0" w:color="auto"/>
@@ -485,52 +1055,14 @@
             <w:pPr>
               <w:rPr>
                 <w:rFonts w:cstheme="minorHAnsi"/>
-              </w:rPr>
-            </w:pPr>
-            <w:r>
-              <w:rPr>
-                <w:rFonts w:cstheme="minorHAnsi"/>
-              </w:rPr>
-              <w:fldChar w:fldCharType="begin"/>
-            </w:r>
-            <w:r>
-              <w:rPr>
-                <w:rFonts w:cstheme="minorHAnsi"/>
-              </w:rPr>
-              <w:instrText xml:space="preserve"> MERGEFIELD  ${direccion3}  \* MERGEFORMAT </w:instrText>
-            </w:r>
-            <w:r>
-              <w:rPr>
-                <w:rFonts w:cstheme="minorHAnsi"/>
-              </w:rPr>
-              <w:fldChar w:fldCharType="separate"/>
-            </w:r>
-            <w:r>
-              <w:rPr>
-                <w:rFonts w:cstheme="minorHAnsi"/>
-                <w:noProof/>
-              </w:rPr>
-              <w:t>«${direccion3}»</w:t>
-            </w:r>
-            <w:r>
-              <w:rPr>
-                <w:rFonts w:cstheme="minorHAnsi"/>
-              </w:rPr>
-              <w:fldChar w:fldCharType="end"/>
-            </w:r>
+                <w:sz w:val="20"/>
+                <w:szCs w:val="20"/>
+              </w:rPr>
+            </w:pPr>
           </w:p>
         </w:tc>
       </w:tr>
     </w:tbl>
-    <w:p>
-      <w:pPr>
-        <w:rPr>
-          <w:rFonts w:ascii="Arial" w:hAnsi="Arial" w:cs="Arial"/>
-          <w:sz w:val="16"/>
-          <w:szCs w:val="16"/>
-        </w:rPr>
-      </w:pPr>
-    </w:p>
     <w:p>
       <w:pPr>
         <w:rPr>
@@ -565,6 +1097,7 @@
           </w:tcPr>
           <w:p>
             <w:pPr>
+              <w:jc w:val="both"/>
               <w:rPr>
                 <w:rFonts w:ascii="Arial" w:hAnsi="Arial" w:cs="Arial"/>
                 <w:sz w:val="16"/>
@@ -612,8 +1145,6 @@
               </w:rPr>
               <w:fldChar w:fldCharType="end"/>
             </w:r>
-            <w:bookmarkStart w:id="0" w:name="_GoBack"/>
-            <w:bookmarkEnd w:id="0"/>
           </w:p>
         </w:tc>
       </w:tr>
@@ -626,6 +1157,8 @@
           <w:szCs w:val="16"/>
         </w:rPr>
       </w:pPr>
+      <w:bookmarkStart w:id="0" w:name="_GoBack"/>
+      <w:bookmarkEnd w:id="0"/>
     </w:p>
     <w:sectPr>
       <w:pgSz w:w="11906" w:h="16838"/>

</xml_diff>